<commit_message>
Added the last three multiple choice questions
</commit_message>
<xml_diff>
--- a/Documents/Multiple choice questions.docx
+++ b/Documents/Multiple choice questions.docx
@@ -42,8 +42,16 @@
           <w:ilvl w:val="1"/>
           <w:numId w:val="1"/>
         </w:numPr>
-      </w:pPr>
-      <w:r>
+        <w:rPr>
+          <w:b/>
+          <w:bCs/>
+        </w:rPr>
+      </w:pPr>
+      <w:r>
+        <w:rPr>
+          <w:b/>
+          <w:bCs/>
+        </w:rPr>
         <w:t>Enigma</w:t>
       </w:r>
     </w:p>
@@ -116,18 +124,26 @@
         </w:numPr>
       </w:pPr>
       <w:r>
-        <w:t>The LSB of each pixel color channel are used.</w:t>
-      </w:r>
-    </w:p>
-    <w:p>
-      <w:pPr>
-        <w:pStyle w:val="ListParagraph"/>
-        <w:numPr>
-          <w:ilvl w:val="1"/>
-          <w:numId w:val="1"/>
-        </w:numPr>
-      </w:pPr>
-      <w:r>
+        <w:t>The LSB of each pixel color channel are used</w:t>
+      </w:r>
+    </w:p>
+    <w:p>
+      <w:pPr>
+        <w:pStyle w:val="ListParagraph"/>
+        <w:numPr>
+          <w:ilvl w:val="1"/>
+          <w:numId w:val="1"/>
+        </w:numPr>
+        <w:rPr>
+          <w:b/>
+          <w:bCs/>
+        </w:rPr>
+      </w:pPr>
+      <w:r>
+        <w:rPr>
+          <w:b/>
+          <w:bCs/>
+        </w:rPr>
         <w:t>All of the above</w:t>
       </w:r>
     </w:p>
@@ -162,11 +178,23 @@
           <w:ilvl w:val="1"/>
           <w:numId w:val="1"/>
         </w:numPr>
-      </w:pPr>
-      <w:r>
+        <w:rPr>
+          <w:b/>
+          <w:bCs/>
+        </w:rPr>
+      </w:pPr>
+      <w:r>
+        <w:rPr>
+          <w:b/>
+          <w:bCs/>
+        </w:rPr>
         <w:t xml:space="preserve">Shaved head of a slave tattooed </w:t>
       </w:r>
       <w:r>
+        <w:rPr>
+          <w:b/>
+          <w:bCs/>
+        </w:rPr>
         <w:t>and sent once his hair regrew</w:t>
       </w:r>
     </w:p>
@@ -195,9 +223,211 @@
       </w:r>
     </w:p>
     <w:p>
+      <w:pPr>
+        <w:pStyle w:val="ListParagraph"/>
+        <w:numPr>
+          <w:ilvl w:val="0"/>
+          <w:numId w:val="1"/>
+        </w:numPr>
+      </w:pPr>
+      <w:r>
+        <w:t>If you hide information in the two least significant bits of a three channel (0-255 each) RBG image, how much data can you hide relative to the original image size?</w:t>
+      </w:r>
+    </w:p>
+    <w:p>
+      <w:pPr>
+        <w:pStyle w:val="ListParagraph"/>
+        <w:numPr>
+          <w:ilvl w:val="1"/>
+          <w:numId w:val="1"/>
+        </w:numPr>
+      </w:pPr>
+      <w:r>
+        <w:t>1/2</w:t>
+      </w:r>
+    </w:p>
+    <w:p>
+      <w:pPr>
+        <w:pStyle w:val="ListParagraph"/>
+        <w:numPr>
+          <w:ilvl w:val="1"/>
+          <w:numId w:val="1"/>
+        </w:numPr>
+      </w:pPr>
+      <w:r>
+        <w:t>1/3</w:t>
+      </w:r>
+    </w:p>
+    <w:p>
+      <w:pPr>
+        <w:pStyle w:val="ListParagraph"/>
+        <w:numPr>
+          <w:ilvl w:val="1"/>
+          <w:numId w:val="1"/>
+        </w:numPr>
+        <w:rPr>
+          <w:b/>
+          <w:bCs/>
+        </w:rPr>
+      </w:pPr>
+      <w:r>
+        <w:rPr>
+          <w:b/>
+          <w:bCs/>
+        </w:rPr>
+        <w:t>1/4</w:t>
+      </w:r>
+    </w:p>
+    <w:p>
+      <w:pPr>
+        <w:pStyle w:val="ListParagraph"/>
+        <w:numPr>
+          <w:ilvl w:val="1"/>
+          <w:numId w:val="1"/>
+        </w:numPr>
+      </w:pPr>
+      <w:r>
+        <w:t>1/8</w:t>
+      </w:r>
+    </w:p>
+    <w:p>
+      <w:pPr>
+        <w:pStyle w:val="ListParagraph"/>
+        <w:numPr>
+          <w:ilvl w:val="0"/>
+          <w:numId w:val="1"/>
+        </w:numPr>
+      </w:pPr>
+      <w:r>
+        <w:t>Which of the following is not a steganographic hiding technique?</w:t>
+      </w:r>
+    </w:p>
+    <w:p>
+      <w:pPr>
+        <w:pStyle w:val="ListParagraph"/>
+        <w:numPr>
+          <w:ilvl w:val="1"/>
+          <w:numId w:val="1"/>
+        </w:numPr>
+      </w:pPr>
+      <w:r>
+        <w:t>Hiding information within noisy parts of an image</w:t>
+      </w:r>
+    </w:p>
+    <w:p>
+      <w:pPr>
+        <w:pStyle w:val="ListParagraph"/>
+        <w:numPr>
+          <w:ilvl w:val="1"/>
+          <w:numId w:val="1"/>
+        </w:numPr>
+      </w:pPr>
+      <w:r>
+        <w:t xml:space="preserve">Spreading out information at set intervals </w:t>
+      </w:r>
+    </w:p>
+    <w:p>
+      <w:pPr>
+        <w:pStyle w:val="ListParagraph"/>
+        <w:numPr>
+          <w:ilvl w:val="1"/>
+          <w:numId w:val="1"/>
+        </w:numPr>
+      </w:pPr>
+      <w:r>
+        <w:t>Splitting information up into multiple packages</w:t>
+      </w:r>
+    </w:p>
+    <w:p>
+      <w:pPr>
+        <w:pStyle w:val="ListParagraph"/>
+        <w:numPr>
+          <w:ilvl w:val="1"/>
+          <w:numId w:val="1"/>
+        </w:numPr>
+      </w:pPr>
+      <w:r>
+        <w:rPr>
+          <w:b/>
+          <w:bCs/>
+        </w:rPr>
+        <w:t>Replacing pseudorandom bytes in an image with the bytes of the message</w:t>
+      </w:r>
+    </w:p>
+    <w:p>
+      <w:pPr>
+        <w:pStyle w:val="ListParagraph"/>
+        <w:numPr>
+          <w:ilvl w:val="0"/>
+          <w:numId w:val="1"/>
+        </w:numPr>
+      </w:pPr>
+      <w:r>
+        <w:t>Which of these photo file types is considered to be “lossy”</w:t>
+      </w:r>
+      <w:r>
+        <w:t>?</w:t>
+      </w:r>
       <w:bookmarkStart w:id="0" w:name="_GoBack"/>
       <w:bookmarkEnd w:id="0"/>
     </w:p>
+    <w:p>
+      <w:pPr>
+        <w:pStyle w:val="ListParagraph"/>
+        <w:numPr>
+          <w:ilvl w:val="1"/>
+          <w:numId w:val="1"/>
+        </w:numPr>
+        <w:rPr>
+          <w:b/>
+          <w:bCs/>
+        </w:rPr>
+      </w:pPr>
+      <w:r>
+        <w:rPr>
+          <w:b/>
+          <w:bCs/>
+        </w:rPr>
+        <w:t>.jpeg</w:t>
+      </w:r>
+    </w:p>
+    <w:p>
+      <w:pPr>
+        <w:pStyle w:val="ListParagraph"/>
+        <w:numPr>
+          <w:ilvl w:val="1"/>
+          <w:numId w:val="1"/>
+        </w:numPr>
+      </w:pPr>
+      <w:r>
+        <w:t>.bmp</w:t>
+      </w:r>
+    </w:p>
+    <w:p>
+      <w:pPr>
+        <w:pStyle w:val="ListParagraph"/>
+        <w:numPr>
+          <w:ilvl w:val="1"/>
+          <w:numId w:val="1"/>
+        </w:numPr>
+      </w:pPr>
+      <w:r>
+        <w:t>.png</w:t>
+      </w:r>
+    </w:p>
+    <w:p>
+      <w:pPr>
+        <w:pStyle w:val="ListParagraph"/>
+        <w:numPr>
+          <w:ilvl w:val="1"/>
+          <w:numId w:val="1"/>
+        </w:numPr>
+      </w:pPr>
+      <w:r>
+        <w:t>.raw</w:t>
+      </w:r>
+    </w:p>
+    <w:p/>
     <w:sectPr>
       <w:pgSz w:w="12240" w:h="15840"/>
       <w:pgMar w:top="1440" w:right="1440" w:bottom="1440" w:left="1440" w:header="720" w:footer="720" w:gutter="0"/>
@@ -424,6 +654,7 @@
     <w:lsdException w:name="HTML Sample" w:semiHidden="1" w:unhideWhenUsed="1"/>
     <w:lsdException w:name="HTML Typewriter" w:semiHidden="1" w:unhideWhenUsed="1"/>
     <w:lsdException w:name="HTML Variable" w:semiHidden="1" w:unhideWhenUsed="1"/>
+    <w:lsdException w:name="Normal Table" w:semiHidden="1" w:unhideWhenUsed="1"/>
     <w:lsdException w:name="annotation subject" w:semiHidden="1" w:unhideWhenUsed="1"/>
     <w:lsdException w:name="No List" w:semiHidden="1" w:unhideWhenUsed="1"/>
     <w:lsdException w:name="Outline List 1" w:semiHidden="1" w:unhideWhenUsed="1"/>
@@ -470,8 +701,10 @@
     <w:lsdException w:name="Table Subtle 2" w:semiHidden="1" w:unhideWhenUsed="1"/>
     <w:lsdException w:name="Table Web 1" w:semiHidden="1" w:unhideWhenUsed="1"/>
     <w:lsdException w:name="Table Web 2" w:semiHidden="1" w:unhideWhenUsed="1"/>
+    <w:lsdException w:name="Table Web 3" w:semiHidden="1" w:unhideWhenUsed="1"/>
     <w:lsdException w:name="Balloon Text" w:semiHidden="1" w:unhideWhenUsed="1"/>
     <w:lsdException w:name="Table Grid" w:uiPriority="39"/>
+    <w:lsdException w:name="Table Theme" w:semiHidden="1" w:unhideWhenUsed="1"/>
     <w:lsdException w:name="Placeholder Text" w:semiHidden="1"/>
     <w:lsdException w:name="No Spacing" w:uiPriority="1" w:qFormat="1"/>
     <w:lsdException w:name="Light Shading" w:uiPriority="60"/>

</xml_diff>